<commit_message>
finished project v3 updated coverage report
</commit_message>
<xml_diff>
--- a/CoffeeMaker/reqs/MutationCoverageReport.docx
+++ b/CoffeeMaker/reqs/MutationCoverageReport.docx
@@ -11,9 +11,9 @@
         </w:rPr>
         <w:drawing>
           <wp:inline distT="0" distB="0" distL="0" distR="0">
-            <wp:extent cx="5099050" cy="4076700"/>
-            <wp:effectExtent l="0" t="0" r="6350" b="0"/>
-            <wp:docPr id="2" name="Picture 2" descr="C:\Users\user\AppData\Local\Microsoft\Windows\INetCache\Content.Word\poop2.png"/>
+            <wp:extent cx="5200650" cy="4279900"/>
+            <wp:effectExtent l="0" t="0" r="0" b="6350"/>
+            <wp:docPr id="3" name="Picture 3" descr="C:\Users\user\AppData\Local\Microsoft\Windows\INetCache\Content.Word\capcha.png"/>
             <wp:cNvGraphicFramePr>
               <a:graphicFrameLocks xmlns:a="http://schemas.openxmlformats.org/drawingml/2006/main" noChangeAspect="1"/>
             </wp:cNvGraphicFramePr>
@@ -21,7 +21,7 @@
               <a:graphicData uri="http://schemas.openxmlformats.org/drawingml/2006/picture">
                 <pic:pic xmlns:pic="http://schemas.openxmlformats.org/drawingml/2006/picture">
                   <pic:nvPicPr>
-                    <pic:cNvPr id="0" name="Picture 1" descr="C:\Users\user\AppData\Local\Microsoft\Windows\INetCache\Content.Word\poop2.png"/>
+                    <pic:cNvPr id="0" name="Picture 2" descr="C:\Users\user\AppData\Local\Microsoft\Windows\INetCache\Content.Word\capcha.png"/>
                     <pic:cNvPicPr>
                       <a:picLocks noChangeAspect="1" noChangeArrowheads="1"/>
                     </pic:cNvPicPr>
@@ -42,7 +42,7 @@
                   <pic:spPr bwMode="auto">
                     <a:xfrm>
                       <a:off x="0" y="0"/>
-                      <a:ext cx="5099050" cy="4076700"/>
+                      <a:ext cx="5200650" cy="4279900"/>
                     </a:xfrm>
                     <a:prstGeom prst="rect">
                       <a:avLst/>

</xml_diff>